<commit_message>
Caricamento screenshot (file .zip)
</commit_message>
<xml_diff>
--- a/Documentazione/CM/CMv0.12.docx
+++ b/Documentazione/CM/CMv0.12.docx
@@ -1999,12 +1999,12 @@
       <w:tr>
         <w:tc>
           <w:tcPr>
-            <w:cnfStyle w:val="001000000000" w:firstRow="0" w:lastRow="0" w:firstColumn="1" w:lastColumn="0" w:oddVBand="0" w:evenVBand="0" w:oddHBand="0" w:evenHBand="0" w:firstRowFirstColumn="0" w:firstRowLastColumn="0" w:lastRowFirstColumn="0" w:lastRowLastColumn="0"/>
             <w:tcW w:w="1271" w:type="dxa"/>
           </w:tcPr>
           <w:p>
             <w:pPr>
               <w:jc w:val="center"/>
+              <w:cnfStyle w:val="001000000000" w:firstRow="0" w:lastRow="0" w:firstColumn="1" w:lastColumn="0" w:oddVBand="0" w:evenVBand="0" w:oddHBand="0" w:evenHBand="0" w:firstRowFirstColumn="0" w:firstRowLastColumn="0" w:lastRowFirstColumn="0" w:lastRowLastColumn="0"/>
               <w:rPr>
                 <w:rFonts w:cs="Arial"/>
                 <w:b w:val="0"/>
@@ -2028,7 +2028,6 @@
           <w:p>
             <w:pPr>
               <w:jc w:val="center"/>
-              <w:cnfStyle w:val="000000000000" w:firstRow="0" w:lastRow="0" w:firstColumn="0" w:lastColumn="0" w:oddVBand="0" w:evenVBand="0" w:oddHBand="0" w:evenHBand="0" w:firstRowFirstColumn="0" w:firstRowLastColumn="0" w:lastRowFirstColumn="0" w:lastRowLastColumn="0"/>
               <w:rPr>
                 <w:rFonts w:cs="Arial"/>
                 <w:szCs w:val="24"/>
@@ -2050,7 +2049,6 @@
           <w:p>
             <w:pPr>
               <w:jc w:val="center"/>
-              <w:cnfStyle w:val="000000000000" w:firstRow="0" w:lastRow="0" w:firstColumn="0" w:lastColumn="0" w:oddVBand="0" w:evenVBand="0" w:oddHBand="0" w:evenHBand="0" w:firstRowFirstColumn="0" w:firstRowLastColumn="0" w:lastRowFirstColumn="0" w:lastRowLastColumn="0"/>
               <w:rPr>
                 <w:rFonts w:cs="Arial"/>
                 <w:szCs w:val="24"/>
@@ -2068,23 +2066,16 @@
                 <w:rFonts w:cs="Arial"/>
                 <w:szCs w:val="24"/>
               </w:rPr>
-              <w:t xml:space="preserve"> con aggiunta paragrafi 2.10.1 e </w:t>
-            </w:r>
-            <w:proofErr w:type="gramStart"/>
-            <w:r>
-              <w:rPr>
-                <w:rFonts w:cs="Arial"/>
-                <w:szCs w:val="24"/>
-              </w:rPr>
-              <w:t>2.10.2 ,</w:t>
-            </w:r>
-            <w:proofErr w:type="gramEnd"/>
-            <w:r>
-              <w:rPr>
-                <w:rFonts w:cs="Arial"/>
-                <w:szCs w:val="24"/>
-              </w:rPr>
-              <w:t xml:space="preserve"> modifica a paragrafo 2.3</w:t>
+              <w:t xml:space="preserve"> con aggiunta paragrafi 2.10.1 e 2.10.2</w:t>
+            </w:r>
+            <w:bookmarkStart w:id="4" w:name="_GoBack"/>
+            <w:bookmarkEnd w:id="4"/>
+            <w:r>
+              <w:rPr>
+                <w:rFonts w:cs="Arial"/>
+                <w:szCs w:val="24"/>
+              </w:rPr>
+              <w:t>, modifica a paragrafo 2.3</w:t>
             </w:r>
           </w:p>
         </w:tc>
@@ -2095,7 +2086,6 @@
           <w:p>
             <w:pPr>
               <w:jc w:val="center"/>
-              <w:cnfStyle w:val="000000000000" w:firstRow="0" w:lastRow="0" w:firstColumn="0" w:lastColumn="0" w:oddVBand="0" w:evenVBand="0" w:oddHBand="0" w:evenHBand="0" w:firstRowFirstColumn="0" w:firstRowLastColumn="0" w:lastRowFirstColumn="0" w:lastRowLastColumn="0"/>
               <w:rPr>
                 <w:rFonts w:cs="Arial"/>
                 <w:szCs w:val="24"/>
@@ -2117,7 +2107,6 @@
           <w:p>
             <w:pPr>
               <w:jc w:val="center"/>
-              <w:cnfStyle w:val="000000000000" w:firstRow="0" w:lastRow="0" w:firstColumn="0" w:lastColumn="0" w:oddVBand="0" w:evenVBand="0" w:oddHBand="0" w:evenHBand="0" w:firstRowFirstColumn="0" w:firstRowLastColumn="0" w:lastRowFirstColumn="0" w:lastRowLastColumn="0"/>
               <w:rPr>
                 <w:rFonts w:cs="Arial"/>
                 <w:szCs w:val="24"/>
@@ -4416,8 +4405,8 @@
           <w:color w:val="000000" w:themeColor="text1"/>
         </w:rPr>
       </w:pPr>
-      <w:bookmarkStart w:id="4" w:name="_Hlk532375721"/>
       <w:bookmarkStart w:id="5" w:name="_Toc2957255"/>
+      <w:bookmarkStart w:id="6" w:name="_Hlk532375721"/>
       <w:r>
         <w:rPr>
           <w:rFonts w:ascii="Arial" w:hAnsi="Arial" w:cs="Arial"/>
@@ -4466,7 +4455,7 @@
         <w:fldChar w:fldCharType="end"/>
       </w:r>
     </w:p>
-    <w:bookmarkEnd w:id="4"/>
+    <w:bookmarkEnd w:id="6"/>
     <w:p>
       <w:pPr>
         <w:rPr>
@@ -4504,11 +4493,11 @@
       <w:pPr>
         <w:pStyle w:val="Titolo2"/>
       </w:pPr>
-      <w:bookmarkStart w:id="6" w:name="_Toc2957256"/>
+      <w:bookmarkStart w:id="7" w:name="_Toc2957256"/>
       <w:r>
         <w:t>1.1 Il gruppo di lavoro</w:t>
       </w:r>
-      <w:bookmarkEnd w:id="6"/>
+      <w:bookmarkEnd w:id="7"/>
     </w:p>
     <w:p>
       <w:pPr>
@@ -4674,11 +4663,11 @@
       <w:pPr>
         <w:pStyle w:val="Titolo2"/>
       </w:pPr>
-      <w:bookmarkStart w:id="7" w:name="_Toc2957257"/>
+      <w:bookmarkStart w:id="8" w:name="_Toc2957257"/>
       <w:r>
         <w:t>1.2 Analisi delle competenze</w:t>
       </w:r>
-      <w:bookmarkEnd w:id="7"/>
+      <w:bookmarkEnd w:id="8"/>
     </w:p>
     <w:p>
       <w:pPr>
@@ -4706,8 +4695,6 @@
         </w:rPr>
         <w:t>L’analisi delle competenze in ambito di linguaggi di programmazione e conoscenze tecnologiche presenti negli elementi del gruppo ha fornito i seguenti risultati:</w:t>
       </w:r>
-      <w:bookmarkStart w:id="8" w:name="_GoBack"/>
-      <w:bookmarkEnd w:id="8"/>
       <w:r>
         <w:rPr>
           <w:rFonts w:cs="Arial"/>
@@ -8911,6 +8898,14 @@
                 <w:szCs w:val="24"/>
               </w:rPr>
             </w:pPr>
+            <w:r>
+              <w:rPr>
+                <w:rFonts w:cs="Arial"/>
+                <w:b w:val="0"/>
+                <w:szCs w:val="24"/>
+              </w:rPr>
+              <w:t>PDO</w:t>
+            </w:r>
           </w:p>
         </w:tc>
         <w:tc>
@@ -8926,6 +8921,13 @@
                 <w:szCs w:val="24"/>
               </w:rPr>
             </w:pPr>
+            <w:r>
+              <w:rPr>
+                <w:rFonts w:cs="Arial"/>
+                <w:szCs w:val="24"/>
+              </w:rPr>
+              <w:t>DBMS</w:t>
+            </w:r>
           </w:p>
         </w:tc>
       </w:tr>
@@ -15263,6 +15265,7 @@
         <w:docPartUnique/>
       </w:docPartObj>
     </w:sdtPr>
+    <w:sdtEndPr/>
     <w:sdtContent>
       <w:p>
         <w:pPr>
@@ -18462,7 +18465,7 @@
 </file>
 
 <file path=customXml/itemProps1.xml><?xml version="1.0" encoding="utf-8"?>
-<ds:datastoreItem xmlns:ds="http://schemas.openxmlformats.org/officeDocument/2006/customXml" ds:itemID="{FE2B504B-03B9-49C2-97D7-4C86AA4ACC9E}">
+<ds:datastoreItem xmlns:ds="http://schemas.openxmlformats.org/officeDocument/2006/customXml" ds:itemID="{7EF25CFB-8A66-4AC7-BCB8-AFE60119B4E8}">
   <ds:schemaRefs>
     <ds:schemaRef ds:uri="http://schemas.openxmlformats.org/officeDocument/2006/bibliography"/>
   </ds:schemaRefs>

</xml_diff>